<commit_message>
Updated App Technical Document
</commit_message>
<xml_diff>
--- a/Android_App_Data_Collection - V2.docx
+++ b/Android_App_Data_Collection - V2.docx
@@ -278,6 +278,9 @@
       <w:r>
         <w:t xml:space="preserve">user opened the app </w:t>
       </w:r>
+      <w:r>
+        <w:t>from the beginning of the year</w:t>
+      </w:r>
     </w:p>
     <w:p>
       <w:pPr>
@@ -300,7 +303,13 @@
         <w:rPr>
           <w:b/>
         </w:rPr>
-        <w:t>The data collection period is one year.</w:t>
+        <w:t>The dat</w:t>
+      </w:r>
+      <w:r>
+        <w:rPr>
+          <w:b/>
+        </w:rPr>
+        <w:t>a collection period is one year, starting from the beginning of the year.</w:t>
       </w:r>
     </w:p>
     <w:p>
@@ -366,6 +375,8 @@
       <w:r>
         <w:t>.</w:t>
       </w:r>
+      <w:bookmarkStart w:id="0" w:name="_GoBack"/>
+      <w:bookmarkEnd w:id="0"/>
     </w:p>
     <w:p>
       <w:r>
@@ -407,7 +418,107 @@
         </w:numPr>
       </w:pPr>
       <w:r>
-        <w:t>This file contains the logic for data collection, and buffering</w:t>
+        <w:t>This file contains</w:t>
+      </w:r>
+      <w:r>
+        <w:t xml:space="preserve"> the logic for data collection </w:t>
+      </w:r>
+      <w:r>
+        <w:t>and buffering</w:t>
+      </w:r>
+      <w:r>
+        <w:t>.</w:t>
+      </w:r>
+    </w:p>
+    <w:p>
+      <w:pPr>
+        <w:pStyle w:val="ListParagraph"/>
+        <w:numPr>
+          <w:ilvl w:val="0"/>
+          <w:numId w:val="4"/>
+        </w:numPr>
+      </w:pPr>
+      <w:r>
+        <w:t xml:space="preserve">Both Start and </w:t>
+      </w:r>
+      <w:r>
+        <w:t>End tim</w:t>
+      </w:r>
+      <w:r>
+        <w:t>e</w:t>
+      </w:r>
+      <w:r>
+        <w:t xml:space="preserve"> are calculated usi</w:t>
+      </w:r>
+      <w:r>
+        <w:t xml:space="preserve">ng the </w:t>
+      </w:r>
+      <w:proofErr w:type="spellStart"/>
+      <w:proofErr w:type="gramStart"/>
+      <w:r>
+        <w:t>getLastTimeUsed</w:t>
+      </w:r>
+      <w:proofErr w:type="spellEnd"/>
+      <w:r>
+        <w:t>(</w:t>
+      </w:r>
+      <w:proofErr w:type="gramEnd"/>
+      <w:r>
+        <w:t>) method</w:t>
+      </w:r>
+      <w:r>
+        <w:t xml:space="preserve"> provided by the API</w:t>
+      </w:r>
+      <w:r>
+        <w:t>.</w:t>
+      </w:r>
+    </w:p>
+    <w:p>
+      <w:pPr>
+        <w:pStyle w:val="ListParagraph"/>
+        <w:numPr>
+          <w:ilvl w:val="0"/>
+          <w:numId w:val="4"/>
+        </w:numPr>
+      </w:pPr>
+      <w:r>
+        <w:t>Usage statistics</w:t>
+      </w:r>
+      <w:r>
+        <w:t xml:space="preserve"> of an app are checked within a 5 second interval to monitor any change and update the data accordingly. This is done in </w:t>
+      </w:r>
+      <w:proofErr w:type="spellStart"/>
+      <w:proofErr w:type="gramStart"/>
+      <w:r>
+        <w:t>CollectData</w:t>
+      </w:r>
+      <w:proofErr w:type="spellEnd"/>
+      <w:r>
+        <w:t>(</w:t>
+      </w:r>
+      <w:proofErr w:type="gramEnd"/>
+      <w:r>
+        <w:t>).</w:t>
+      </w:r>
+    </w:p>
+    <w:p>
+      <w:pPr>
+        <w:pStyle w:val="ListParagraph"/>
+        <w:numPr>
+          <w:ilvl w:val="0"/>
+          <w:numId w:val="4"/>
+        </w:numPr>
+      </w:pPr>
+      <w:r>
+        <w:t xml:space="preserve">An array called </w:t>
+      </w:r>
+      <w:proofErr w:type="spellStart"/>
+      <w:r>
+        <w:t>statsList</w:t>
+      </w:r>
+      <w:proofErr w:type="spellEnd"/>
+      <w:r>
+        <w:t xml:space="preserve"> contains the usage statistic data collected from apps</w:t>
       </w:r>
       <w:r>
         <w:t>.</w:t>
@@ -427,16 +538,14 @@
         </w:numPr>
       </w:pPr>
       <w:r>
-        <w:t xml:space="preserve">This file has functions that implement the </w:t>
+        <w:t>This file has method</w:t>
+      </w:r>
+      <w:r>
+        <w:t xml:space="preserve">s that implement the </w:t>
       </w:r>
       <w:proofErr w:type="spellStart"/>
       <w:r>
-        <w:t>UsageStatsM</w:t>
-      </w:r>
-      <w:bookmarkStart w:id="0" w:name="_GoBack"/>
-      <w:bookmarkEnd w:id="0"/>
-      <w:r>
-        <w:t>anager</w:t>
+        <w:t>UsageStatsManager</w:t>
       </w:r>
       <w:proofErr w:type="spellEnd"/>
       <w:r>
@@ -488,6 +597,10 @@
     </w:p>
     <w:p>
       <w:r>
+        <w:lastRenderedPageBreak/>
+        <w:br/>
+      </w:r>
+      <w:r>
         <w:t>Compare.java</w:t>
       </w:r>
     </w:p>
@@ -500,7 +613,22 @@
         </w:numPr>
       </w:pPr>
       <w:r>
-        <w:t>This file represents the app usage statistics we’re collecting, and is used in MyService.java.</w:t>
+        <w:t>This file represents the app usage statistics we’re collecting</w:t>
+      </w:r>
+      <w:r>
+        <w:t>, and is used in MyService.java.</w:t>
+      </w:r>
+    </w:p>
+    <w:p>
+      <w:pPr>
+        <w:pStyle w:val="ListParagraph"/>
+        <w:numPr>
+          <w:ilvl w:val="0"/>
+          <w:numId w:val="5"/>
+        </w:numPr>
+      </w:pPr>
+      <w:r>
+        <w:t>A list of these objects is sent to the server.</w:t>
       </w:r>
     </w:p>
     <w:p>

</xml_diff>